<commit_message>
publishing dev version with Cayelan revisions
</commit_message>
<xml_diff>
--- a/report.docx
+++ b/report.docx
@@ -225,7 +225,7 @@
         <w:pStyle w:val="BodyText"/>
       </w:pPr>
       <w:r>
-        <w:t xml:space="preserve">In this module, you will explore data collected using high-frequency sensors and learn how to interpret these data to inform water quality management.</w:t>
+        <w:t xml:space="preserve">In this module, you will explore data collected using high-frequency sensors and learn how to interpret these data to inform water quality management. This module was developed for water managers and students in the USA but could be transferred to other sites with some modifications.</w:t>
       </w:r>
     </w:p>
     <w:bookmarkEnd w:id="28"/>
@@ -255,7 +255,7 @@
         <w:pStyle w:val="Compact"/>
       </w:pPr>
       <w:r>
-        <w:t xml:space="preserve">Define key measures of surface freshwater quality (water temperature, dissolved oxygen, and turbidity).</w:t>
+        <w:t xml:space="preserve">Define key measures of freshwater quality (water temperature, dissolved oxygen, and turbidity).</w:t>
       </w:r>
     </w:p>
     <w:p>
@@ -324,7 +324,7 @@
         <w:pStyle w:val="Compact"/>
       </w:pPr>
       <w:r>
-        <w:t xml:space="preserve">Activity A: Access and explore high-frequency water quality data from a drinking water reservoir in southwest Virginia</w:t>
+        <w:t xml:space="preserve">Activity A: Access and explore high-frequency water quality data from a drinking water reservoir in southwest Virginia, USA</w:t>
       </w:r>
     </w:p>
     <w:p>
@@ -604,7 +604,7 @@
         </w:numPr>
       </w:pPr>
       <w:r>
-        <w:t xml:space="preserve">Which of the following are components of water quality? You may select more than one answer.</w:t>
+        <w:t xml:space="preserve">Which of the following options are components of water quality? You may select more than one answer.</w:t>
       </w:r>
     </w:p>
     <w:p>
@@ -675,7 +675,7 @@
         </w:numPr>
       </w:pPr>
       <w:r>
-        <w:t xml:space="preserve">Which of the following is a benefit of collecting high-frequency water quality data?</w:t>
+        <w:t xml:space="preserve">Which of the following is a benefit of collecting high-frequency water quality data? Select only one answer.</w:t>
       </w:r>
     </w:p>
     <w:p>
@@ -687,7 +687,7 @@
         <w:pStyle w:val="Compact"/>
       </w:pPr>
       <w:r>
-        <w:t xml:space="preserve">high-frequency data prevents water quality from becoming degraded</w:t>
+        <w:t xml:space="preserve">high-frequency data prevent water quality from becoming degraded</w:t>
       </w:r>
     </w:p>
     <w:p>
@@ -699,7 +699,7 @@
         <w:pStyle w:val="Compact"/>
       </w:pPr>
       <w:r>
-        <w:t xml:space="preserve">high-frequency data requires many automated sensors to be deployed in a reservoir</w:t>
+        <w:t xml:space="preserve">high-frequency data require many automated sensors to be deployed in a reservoir</w:t>
       </w:r>
     </w:p>
     <w:p>
@@ -711,7 +711,7 @@
         <w:pStyle w:val="Compact"/>
       </w:pPr>
       <w:r>
-        <w:t xml:space="preserve">high-frequency data allows managers and scientists to observe patterns that are not visible from low-frequency data</w:t>
+        <w:t xml:space="preserve">high-frequency data allow managers and scientists to observe patterns that are not visible from low-frequency data</w:t>
       </w:r>
     </w:p>
     <w:p>
@@ -735,7 +735,7 @@
         <w:pStyle w:val="FirstParagraph"/>
       </w:pPr>
       <w:r>
-        <w:t xml:space="preserve">Access and explore high-frequency water quality data from a drinking water reservoir in southwest Virginia</w:t>
+        <w:t xml:space="preserve">Access and explore high-frequency water quality data from a drinking water reservoir in southwest Virginia, USA</w:t>
       </w:r>
     </w:p>
     <w:p>
@@ -952,13 +952,20 @@
         <w:pStyle w:val="FirstParagraph"/>
       </w:pPr>
       <w:r>
-        <w:t xml:space="preserve">Virginia’s Water Quality Assessment Guidance Manual gives the following guidance on water quality evaluation using a trophic state index (TSI), which may be calculated from Secchi depth (SD), chlorophyll-a (CA), or total phosphorus (TP):</w:t>
+        <w:t xml:space="preserve">Virginia’s Water Quality Assessment Guidance Manual gives the following guidance on water quality evaluation using a trophic state index (TSI), which may be calculated from Secchi depth (SD), chlorophyll-a (CA) in the top 1 meter of the water column, or total phosphorus (TP) in the top 1 meter of the water column:</w:t>
       </w:r>
     </w:p>
     <w:p>
       <w:pPr>
         <w:pStyle w:val="BodyText"/>
       </w:pPr>
+      <w:r>
+        <w:rPr>
+          <w:iCs/>
+          <w:i/>
+        </w:rPr>
+        <w:t xml:space="preserve">“</w:t>
+      </w:r>
       <w:r>
         <w:rPr>
           <w:iCs/>
@@ -966,6 +973,13 @@
         </w:rPr>
         <w:t xml:space="preserve">A trophic state index value of 60 or greater for any one of the 3 indices will indicate that nutrient enrichment from anthropogenic sources are adversely interfering, directly or indirectly, with the designated uses. A TSI value of 60 corresponds to a CA concentration of 20 ug/l, a SD of 1 meter, and a TP concentration of 48 ug/l.</w:t>
       </w:r>
+      <w:r>
+        <w:rPr>
+          <w:iCs/>
+          <w:i/>
+        </w:rPr>
+        <w:t xml:space="preserve">”</w:t>
+      </w:r>
     </w:p>
     <w:p>
       <w:pPr>
@@ -1070,7 +1084,7 @@
         </w:numPr>
       </w:pPr>
       <w:r>
-        <w:t xml:space="preserve">Which of the following are possible effects turnover can have on water quality?</w:t>
+        <w:t xml:space="preserve">Which of the following are possible effects of fall turnover on water quality?</w:t>
       </w:r>
     </w:p>
     <w:p>
@@ -1119,6 +1133,18 @@
       </w:pPr>
       <w:r>
         <w:t xml:space="preserve">taste and odor concerns</w:t>
+      </w:r>
+    </w:p>
+    <w:p>
+      <w:pPr>
+        <w:numPr>
+          <w:ilvl w:val="1"/>
+          <w:numId w:val="1011"/>
+        </w:numPr>
+        <w:pStyle w:val="Compact"/>
+      </w:pPr>
+      <w:r>
+        <w:t xml:space="preserve">all of the above</w:t>
       </w:r>
     </w:p>
     <w:p>
@@ -1181,7 +1207,7 @@
         </w:numPr>
       </w:pPr>
       <w:r>
-        <w:t xml:space="preserve">Fall turnover can be defined as the day when the temperature difference between the shallowest and deepest depths in the reservoir is less than 1 degree Celsius. What day did fall turnover occur in the reservoir? Write out the full month name and day (e.g., September 20).</w:t>
+        <w:t xml:space="preserve">Fall turnover can be defined as the first day in the fall when the temperature difference between the shallowest and deepest depths in the reservoir is less than 1 degree Celsius. What day did fall turnover occur in your reservoir? Write out the full month name and day (e.g., September 20).</w:t>
       </w:r>
     </w:p>
     <w:p>
@@ -1305,7 +1331,7 @@
         <w:pStyle w:val="Compact"/>
       </w:pPr>
       <w:r>
-        <w:t xml:space="preserve">ability of a water body to support aquatic life</w:t>
+        <w:t xml:space="preserve">low dissolved oxgen can allow other gasses, such as nitrogen and carbon dioxide, to enter the water</w:t>
       </w:r>
     </w:p>
     <w:p>
@@ -1340,7 +1366,7 @@
         </w:numPr>
       </w:pPr>
       <w:r>
-        <w:t xml:space="preserve">The dissolved oxygen data on the plot are in ppm. What is lowest observed dissolved oxygen concentration in the surface waters of the reservoir in mg/L? Round your answer to the nearest whole number.</w:t>
+        <w:t xml:space="preserve">The dissolved oxygen data on the plot are in ppm. What is the lowest observed dissolved oxygen concentration in the surface waters of the reservoir in mg/L? Round your answer to the nearest whole number.</w:t>
       </w:r>
     </w:p>
     <w:p>
@@ -1392,7 +1418,7 @@
         </w:numPr>
       </w:pPr>
       <w:r>
-        <w:t xml:space="preserve">Two mg/L is a commonly used threshold to indicate that dissolved oxygen concentrations are low enough to cause water quality concerns. Does your reservoir exhibit dissolved oxygen concentrations less than 2 mg/L?</w:t>
+        <w:t xml:space="preserve">Two (2) mg/L is a commonly used threshold to indicate that dissolved oxygen concentrations are low enough to cause water quality concerns. Does your reservoir exhibit dissolved oxygen concentrations less than 2 mg/L?</w:t>
       </w:r>
     </w:p>
     <w:p>
@@ -1636,7 +1662,7 @@
         <w:pStyle w:val="FirstParagraph"/>
       </w:pPr>
       <w:r>
-        <w:t xml:space="preserve">Use high-frequency water quality data to explore how water quality changes and make decisions about water withdrawal depth over the course of a year</w:t>
+        <w:t xml:space="preserve">Use high-frequency water quality data to explore how water quality changes over the course of a year and make decisions about water withdrawal depth</w:t>
       </w:r>
     </w:p>
     <w:p>
@@ -1684,7 +1710,7 @@
         </w:numPr>
       </w:pPr>
       <w:r>
-        <w:t xml:space="preserve">Is the reservoir currently thermally stratified or mixed?</w:t>
+        <w:t xml:space="preserve">In the plot of summer water temperature data, is the reservoir thermally stratified or mixed?</w:t>
       </w:r>
     </w:p>
     <w:p>
@@ -1710,7 +1736,7 @@
         </w:numPr>
       </w:pPr>
       <w:r>
-        <w:t xml:space="preserve">Do you observe hypoxia at any depth(s) in the reservoir? If so, which depth(s)? You may select more than one answer in the Canvas quiz.</w:t>
+        <w:t xml:space="preserve">Do you observe dissolved oxygen concentrations less than 2 mg/L at any depth(s) in the reservoir? If so, which depth(s)? You may select more than one answer in the Canvas quiz.</w:t>
       </w:r>
     </w:p>
     <w:p>
@@ -1829,7 +1855,7 @@
         </w:numPr>
       </w:pPr>
       <w:r>
-        <w:t xml:space="preserve">Fall turnover occurs when water temperatures are within 1 degree C of each other across all the depths of the reservoir. On what date did fall turnover occur this past fall? Write out the full month name and day (e.g., September 20).</w:t>
+        <w:t xml:space="preserve">Fall turnover can be defined as the first day in the fall when the temperature difference between the shallowest and deepest depths in the reservoir is less than 1 degree Celsius. On what date did fall turnover occur this past fall? Write out the full month name and day (e.g., September 20).</w:t>
       </w:r>
     </w:p>
     <w:p>
@@ -2052,7 +2078,7 @@
         </w:numPr>
       </w:pPr>
       <w:r>
-        <w:t xml:space="preserve">Is the reservoir currently thermally stratified or mixed?</w:t>
+        <w:t xml:space="preserve">In the plot of winter data, is the reservoir thermally stratified or mixed?</w:t>
       </w:r>
     </w:p>
     <w:p>
@@ -2130,7 +2156,7 @@
         </w:numPr>
       </w:pPr>
       <w:r>
-        <w:t xml:space="preserve">Which depth do you choose for water extraction on Jan. 31?</w:t>
+        <w:t xml:space="preserve">Which depth do you choose for water extraction on January 31?</w:t>
       </w:r>
     </w:p>
     <w:p>
@@ -2207,7 +2233,7 @@
         </w:numPr>
       </w:pPr>
       <w:r>
-        <w:t xml:space="preserve">What is the forecasted percent chance of turnover on Oct. 15? Provide your answer as a whole number (e.g., 15).</w:t>
+        <w:t xml:space="preserve">What is the forecasted percent chance of fall turnover on October 15? Provide your answer as a whole number (e.g., 15).</w:t>
       </w:r>
     </w:p>
     <w:p>
@@ -2233,7 +2259,7 @@
         </w:numPr>
       </w:pPr>
       <w:r>
-        <w:t xml:space="preserve">Is it likely that turnover will occur on or before Oct. 15?</w:t>
+        <w:t xml:space="preserve">Is it likely that fall turnover will occur on or before October 15?</w:t>
       </w:r>
     </w:p>
     <w:p>
@@ -2259,7 +2285,7 @@
         </w:numPr>
       </w:pPr>
       <w:r>
-        <w:t xml:space="preserve">What is the forecasted percent chance of turnover on Oct. 27? Provide your answer as a whole number (e.g., 15).</w:t>
+        <w:t xml:space="preserve">What is the forecasted percent chance of fall turnover on October 27? Provide your answer as a whole number (e.g., 15).</w:t>
       </w:r>
     </w:p>
     <w:p>
@@ -2285,7 +2311,7 @@
         </w:numPr>
       </w:pPr>
       <w:r>
-        <w:t xml:space="preserve">Is it likely that turnover will occur on or before Oct. 27?</w:t>
+        <w:t xml:space="preserve">Is it likely that fall turnover will occur on or before October 27?</w:t>
       </w:r>
     </w:p>
     <w:p>
@@ -2410,7 +2436,7 @@
         </w:numPr>
       </w:pPr>
       <w:r>
-        <w:t xml:space="preserve">Do you think you will need to enact additional treatment measures in the coming week (next 7 days)?</w:t>
+        <w:t xml:space="preserve">Do you think you will need to enact additional treatment measures in the coming week (over the next 7 days)?</w:t>
       </w:r>
     </w:p>
     <w:p>
@@ -2488,7 +2514,7 @@
         </w:numPr>
       </w:pPr>
       <w:r>
-        <w:t xml:space="preserve">Do you think you will need to enact additional treatment measures in the coming week (next 7 days)?</w:t>
+        <w:t xml:space="preserve">Do you think you will need to enact additional treatment measures in the coming week (over the next 7 days)?</w:t>
       </w:r>
     </w:p>
     <w:p>
@@ -2540,7 +2566,7 @@
         </w:numPr>
       </w:pPr>
       <w:r>
-        <w:t xml:space="preserve">Do you think you will need to enact additional treatment measures in the coming week (next 7 days)?</w:t>
+        <w:t xml:space="preserve">Do you think you will need to enact additional treatment measures in the coming week (over the next 7 days)?</w:t>
       </w:r>
     </w:p>
     <w:p>
@@ -2644,7 +2670,7 @@
         </w:numPr>
       </w:pPr>
       <w:r>
-        <w:t xml:space="preserve">Evaluate the usefulness of the turnover forecasts. Did having a forecast available affect your decision-making compared to using real-time data?</w:t>
+        <w:t xml:space="preserve">Evaluate the usefulness of the fall turnover forecasts. Did having a forecast available affect your decision-making compared to using real-time data?</w:t>
       </w:r>
     </w:p>
     <w:p>
@@ -2710,7 +2736,7 @@
           <w:iCs/>
           <w:i/>
         </w:rPr>
-        <w:t xml:space="preserve">This app was last updated on: 2024-08-16</w:t>
+        <w:t xml:space="preserve">This app was last updated on: 2024-08-28</w:t>
       </w:r>
     </w:p>
     <w:bookmarkEnd w:id="49"/>

</xml_diff>

<commit_message>
small tweaks to student qs
</commit_message>
<xml_diff>
--- a/report.docx
+++ b/report.docx
@@ -675,7 +675,7 @@
         </w:numPr>
       </w:pPr>
       <w:r>
-        <w:t xml:space="preserve">Which of the following is a benefit of collecting high-frequency water quality data? Select only one answer.</w:t>
+        <w:t xml:space="preserve">Which of the following options is a benefit of collecting high-frequency water quality data? Select only one answer.</w:t>
       </w:r>
     </w:p>
     <w:p>
@@ -1570,7 +1570,7 @@
         </w:numPr>
       </w:pPr>
       <w:r>
-        <w:t xml:space="preserve">What is the regulatory limit on bottom filter turbidity in NTU? Round your answer to the nearest tenth (e.g., 0.1).</w:t>
+        <w:t xml:space="preserve">What is the Environmental Protection Agency (EPA) regulatory limit on bottom filter turbidity in NTU? Round your answer to the nearest tenth (e.g., 0.1).</w:t>
       </w:r>
     </w:p>
     <w:p>

</xml_diff>